<commit_message>
H13(Hafta 8 :favorites  Sayfa eklenmesi.)
</commit_message>
<xml_diff>
--- a/Bmg4Rapor.docx
+++ b/Bmg4Rapor.docx
@@ -17,8 +17,8 @@
         </w:rPr>
       </w:pPr>
       <w:r>
-        <w:object w:dxaOrig="1296" w:dyaOrig="1296">
-          <v:rect xmlns:o="urn:schemas-microsoft-com:office:office" xmlns:v="urn:schemas-microsoft-com:vml" id="rectole0000000000" style="width:64.800000pt;height:64.800000pt" o:preferrelative="t" o:ole="">
+        <w:object w:dxaOrig="1315" w:dyaOrig="1315">
+          <v:rect xmlns:o="urn:schemas-microsoft-com:office:office" xmlns:v="urn:schemas-microsoft-com:vml" id="rectole0000000000" style="width:65.750000pt;height:65.750000pt" o:preferrelative="t" o:ole="">
             <o:lock v:ext="edit"/>
             <v:imagedata xmlns:r="http://schemas.openxmlformats.org/officeDocument/2006/relationships" r:id="docRId1" o:title=""/>
           </v:rect>
@@ -26,8 +26,8 @@
         </w:object>
       </w:r>
       <w:r>
-        <w:object w:dxaOrig="1133" w:dyaOrig="1457">
-          <v:rect xmlns:o="urn:schemas-microsoft-com:office:office" xmlns:v="urn:schemas-microsoft-com:vml" id="rectole0000000001" style="width:56.650000pt;height:72.850000pt" o:preferrelative="t" o:ole="">
+        <w:object w:dxaOrig="1154" w:dyaOrig="1477">
+          <v:rect xmlns:o="urn:schemas-microsoft-com:office:office" xmlns:v="urn:schemas-microsoft-com:vml" id="rectole0000000001" style="width:57.700000pt;height:73.850000pt" o:preferrelative="t" o:ole="">
             <o:lock v:ext="edit"/>
             <v:imagedata xmlns:r="http://schemas.openxmlformats.org/officeDocument/2006/relationships" r:id="docRId3" o:title=""/>
           </v:rect>
@@ -2167,7 +2167,29 @@
           <w:sz w:val="22"/>
           <w:shd w:fill="auto" w:val="clear"/>
         </w:rPr>
-        <w:t xml:space="preserve">HAFTA6: favorites  Sayfa eklenmesi.</w:t>
+        <w:t xml:space="preserve">HAFTA6</w:t>
+      </w:r>
+      <w:r>
+        <w:rPr>
+          <w:rFonts w:ascii="Calibri" w:hAnsi="Calibri" w:cs="Calibri" w:eastAsia="Calibri"/>
+          <w:color w:val="auto"/>
+          <w:spacing w:val="0"/>
+          <w:position w:val="0"/>
+          <w:sz w:val="22"/>
+          <w:shd w:fill="auto" w:val="clear"/>
+        </w:rPr>
+        <w:t xml:space="preserve">: push notification yapmas</w:t>
+      </w:r>
+      <w:r>
+        <w:rPr>
+          <w:rFonts w:ascii="Calibri" w:hAnsi="Calibri" w:cs="Calibri" w:eastAsia="Calibri"/>
+          <w:color w:val="auto"/>
+          <w:spacing w:val="0"/>
+          <w:position w:val="0"/>
+          <w:sz w:val="22"/>
+          <w:shd w:fill="auto" w:val="clear"/>
+        </w:rPr>
+        <w:t xml:space="preserve">ı .</w:t>
       </w:r>
     </w:p>
     <w:p>
@@ -2230,19 +2252,34 @@
           <w:sz w:val="22"/>
           <w:shd w:fill="auto" w:val="clear"/>
         </w:rPr>
-        <w:t xml:space="preserve">Hafta 8 : push notification yapmas</w:t>
-      </w:r>
-      <w:r>
-        <w:rPr>
-          <w:rFonts w:ascii="Calibri" w:hAnsi="Calibri" w:cs="Calibri" w:eastAsia="Calibri"/>
-          <w:color w:val="auto"/>
-          <w:spacing w:val="0"/>
-          <w:position w:val="0"/>
-          <w:sz w:val="22"/>
-          <w:shd w:fill="auto" w:val="clear"/>
-        </w:rPr>
-        <w:t xml:space="preserve">ı .iki mobile arasında .</w:t>
-      </w:r>
+        <w:t xml:space="preserve">Hafta 8 :</w:t>
+      </w:r>
+      <w:r>
+        <w:rPr>
+          <w:rFonts w:ascii="Calibri" w:hAnsi="Calibri" w:cs="Calibri" w:eastAsia="Calibri"/>
+          <w:color w:val="auto"/>
+          <w:spacing w:val="0"/>
+          <w:position w:val="0"/>
+          <w:sz w:val="22"/>
+          <w:shd w:fill="auto" w:val="clear"/>
+        </w:rPr>
+        <w:t xml:space="preserve">favorites  Sayfa eklenmesi.</w:t>
+      </w:r>
+    </w:p>
+    <w:p>
+      <w:pPr>
+        <w:spacing w:before="0" w:after="160" w:line="256"/>
+        <w:ind w:right="0" w:left="0" w:firstLine="0"/>
+        <w:jc w:val="left"/>
+        <w:rPr>
+          <w:rFonts w:ascii="Calibri" w:hAnsi="Calibri" w:cs="Calibri" w:eastAsia="Calibri"/>
+          <w:color w:val="auto"/>
+          <w:spacing w:val="0"/>
+          <w:position w:val="0"/>
+          <w:sz w:val="22"/>
+          <w:shd w:fill="auto" w:val="clear"/>
+        </w:rPr>
+      </w:pPr>
     </w:p>
     <w:p>
       <w:pPr>

</xml_diff>